<commit_message>
Updated Dissecting a Mobile App
</commit_message>
<xml_diff>
--- a/Assignment Dissecting a Mobile Application_Romeo Costillas.docx
+++ b/Assignment Dissecting a Mobile Application_Romeo Costillas.docx
@@ -4039,186 +4039,6 @@
           <w:rFonts w:ascii="Century Gothic" w:hAnsi="Century Gothic"/>
         </w:rPr>
       </w:pPr>
-    </w:p>
-    <w:p>
-      <w:pPr>
-        <w:tabs>
-          <w:tab w:val="left" w:pos="1985"/>
-          <w:tab w:val="right" w:pos="10773"/>
-        </w:tabs>
-        <w:spacing w:after="0"/>
-        <w:rPr>
-          <w:rFonts w:ascii="Century Gothic" w:hAnsi="Century Gothic"/>
-        </w:rPr>
-      </w:pPr>
-      <w:r>
-        <w:rPr>
-          <w:rFonts w:ascii="Century Gothic" w:hAnsi="Century Gothic"/>
-        </w:rPr>
-        <w:t xml:space="preserve">[1] Apps.Microsoft. Accessed: Jan. 30, 2024. [Online]. Available: </w:t>
-      </w:r>
-      <w:r>
-        <w:rPr>
-          <w:rFonts w:ascii="Century Gothic" w:hAnsi="Century Gothic"/>
-        </w:rPr>
-        <w:t>https://apps.microsoft.com/detail/9WZDNCRFJ4Q7?hl=en-US&amp;gl=US.</w:t>
-      </w:r>
-    </w:p>
-    <w:p>
-      <w:pPr>
-        <w:tabs>
-          <w:tab w:val="left" w:pos="1985"/>
-          <w:tab w:val="right" w:pos="10773"/>
-        </w:tabs>
-        <w:spacing w:after="0"/>
-        <w:rPr>
-          <w:rFonts w:ascii="Century Gothic" w:hAnsi="Century Gothic"/>
-        </w:rPr>
-      </w:pPr>
-    </w:p>
-    <w:p>
-      <w:pPr>
-        <w:tabs>
-          <w:tab w:val="left" w:pos="1985"/>
-          <w:tab w:val="right" w:pos="10773"/>
-        </w:tabs>
-        <w:spacing w:after="0"/>
-        <w:rPr>
-          <w:rFonts w:ascii="Century Gothic" w:hAnsi="Century Gothic"/>
-        </w:rPr>
-      </w:pPr>
-      <w:r>
-        <w:rPr>
-          <w:rFonts w:ascii="Century Gothic" w:hAnsi="Century Gothic"/>
-        </w:rPr>
-        <w:t xml:space="preserve">[2] </w:t>
-      </w:r>
-      <w:r>
-        <w:rPr>
-          <w:rFonts w:ascii="Century Gothic" w:hAnsi="Century Gothic"/>
-        </w:rPr>
-        <w:t xml:space="preserve">Supported Operating Systems and Devices for the LinkedIn Mobile App. LinkedIn. Accessed: Jan. 30, 2024. [Online]. Available. </w:t>
-      </w:r>
-      <w:r>
-        <w:rPr>
-          <w:rFonts w:ascii="Century Gothic" w:hAnsi="Century Gothic"/>
-        </w:rPr>
-        <w:t>https://www.linkedin.com/help/linkedin/answer/a522619</w:t>
-      </w:r>
-    </w:p>
-    <w:p>
-      <w:pPr>
-        <w:tabs>
-          <w:tab w:val="left" w:pos="1985"/>
-          <w:tab w:val="right" w:pos="10773"/>
-        </w:tabs>
-        <w:spacing w:after="0"/>
-        <w:rPr>
-          <w:rFonts w:ascii="Century Gothic" w:hAnsi="Century Gothic"/>
-        </w:rPr>
-      </w:pPr>
-    </w:p>
-    <w:p>
-      <w:pPr>
-        <w:tabs>
-          <w:tab w:val="left" w:pos="1985"/>
-          <w:tab w:val="right" w:pos="10773"/>
-        </w:tabs>
-        <w:spacing w:after="0"/>
-        <w:rPr>
-          <w:rFonts w:ascii="Century Gothic" w:hAnsi="Century Gothic"/>
-        </w:rPr>
-      </w:pPr>
-      <w:r>
-        <w:rPr>
-          <w:rFonts w:ascii="Century Gothic" w:hAnsi="Century Gothic"/>
-        </w:rPr>
-        <w:t xml:space="preserve">[3] LinkedIn for Android Mobile App Permissions Explained. Linked. Accessed: Jan. 30, 2024. [Online]. Available. </w:t>
-      </w:r>
-      <w:r>
-        <w:rPr>
-          <w:rFonts w:ascii="Century Gothic" w:hAnsi="Century Gothic"/>
-        </w:rPr>
-        <w:t>https://www.linkedin.com/help/linkedin/answer/a522274</w:t>
-      </w:r>
-    </w:p>
-    <w:p>
-      <w:pPr>
-        <w:tabs>
-          <w:tab w:val="left" w:pos="1985"/>
-          <w:tab w:val="right" w:pos="10773"/>
-        </w:tabs>
-        <w:spacing w:after="0"/>
-        <w:rPr>
-          <w:rFonts w:ascii="Century Gothic" w:hAnsi="Century Gothic"/>
-        </w:rPr>
-      </w:pPr>
-    </w:p>
-    <w:p>
-      <w:pPr>
-        <w:tabs>
-          <w:tab w:val="left" w:pos="1985"/>
-          <w:tab w:val="right" w:pos="10773"/>
-        </w:tabs>
-        <w:spacing w:after="0"/>
-        <w:rPr>
-          <w:rFonts w:ascii="Century Gothic" w:hAnsi="Century Gothic"/>
-        </w:rPr>
-      </w:pPr>
-      <w:r>
-        <w:rPr>
-          <w:rFonts w:ascii="Century Gothic" w:hAnsi="Century Gothic"/>
-        </w:rPr>
-        <w:t xml:space="preserve">[4] K. T. Hanna. LinkedIn. Tech Target. Accessed: Jan. 30, 2024. [Online]. Available. </w:t>
-      </w:r>
-      <w:r>
-        <w:rPr>
-          <w:rFonts w:ascii="Century Gothic" w:hAnsi="Century Gothic"/>
-        </w:rPr>
-        <w:t>https://www.techtarget.com/whatis/definition/LinkedIn#:~:text=LinkedIn%20is%20a%20social%20networking,they%20know%20and%20trust%20professionally</w:t>
-      </w:r>
-      <w:r>
-        <w:rPr>
-          <w:rFonts w:ascii="Century Gothic" w:hAnsi="Century Gothic"/>
-        </w:rPr>
-        <w:t>.</w:t>
-      </w:r>
-    </w:p>
-    <w:p>
-      <w:pPr>
-        <w:tabs>
-          <w:tab w:val="left" w:pos="1985"/>
-          <w:tab w:val="right" w:pos="10773"/>
-        </w:tabs>
-        <w:spacing w:after="0"/>
-        <w:rPr>
-          <w:rFonts w:ascii="Century Gothic" w:hAnsi="Century Gothic"/>
-        </w:rPr>
-      </w:pPr>
-    </w:p>
-    <w:p>
-      <w:pPr>
-        <w:tabs>
-          <w:tab w:val="left" w:pos="1985"/>
-          <w:tab w:val="right" w:pos="10773"/>
-        </w:tabs>
-        <w:spacing w:after="0"/>
-        <w:rPr>
-          <w:rFonts w:ascii="Century Gothic" w:hAnsi="Century Gothic"/>
-        </w:rPr>
-      </w:pPr>
-      <w:r>
-        <w:rPr>
-          <w:rFonts w:ascii="Century Gothic" w:hAnsi="Century Gothic"/>
-        </w:rPr>
-        <w:t xml:space="preserve">[5] LinkedIn SWOT Analysis. The Strategy Story. Accessed: Jan. 30, 2024. [Online]. Available. </w:t>
-      </w:r>
-      <w:r>
-        <w:rPr>
-          <w:rFonts w:ascii="Century Gothic" w:hAnsi="Century Gothic"/>
-        </w:rPr>
-        <w:t>https://thestrategystory.com/blog/linkedin-swot-analysis/#google_vignette</w:t>
-      </w:r>
     </w:p>
     <w:sectPr>
       <w:headerReference w:type="default" r:id="rId12"/>
@@ -5508,15 +5328,67 @@
 </file>
 
 <file path=customXml/item1.xml><?xml version="1.0" encoding="utf-8"?>
-<?mso-contentType ?>
-<FormTemplates xmlns="http://schemas.microsoft.com/sharepoint/v3/contenttype/forms">
-  <Display>DocumentLibraryForm</Display>
-  <Edit>DocumentLibraryForm</Edit>
-  <New>DocumentLibraryForm</New>
-</FormTemplates>
+<p:properties xmlns:p="http://schemas.microsoft.com/office/2006/metadata/properties" xmlns:xsi="http://www.w3.org/2001/XMLSchema-instance" xmlns:pc="http://schemas.microsoft.com/office/infopath/2007/PartnerControls">
+  <documentManagement>
+    <_activity xmlns="dbddafd3-ae2b-4332-89d1-d6d75431c4bd" xsi:nil="true"/>
+  </documentManagement>
+</p:properties>
 </file>
 
 <file path=customXml/item2.xml><?xml version="1.0" encoding="utf-8"?>
+<b:Sources xmlns:b="http://schemas.openxmlformats.org/officeDocument/2006/bibliography" xmlns="http://schemas.openxmlformats.org/officeDocument/2006/bibliography" SelectedStyle="\IEEE2006OfficeOnline.xsl" StyleName="IEEE" Version="2006">
+  <b:Source>
+    <b:Tag>Mic</b:Tag>
+    <b:SourceType>InternetSite</b:SourceType>
+    <b:Guid>{D11C92B0-1E52-4A78-856E-8535EF768ED4}</b:Guid>
+    <b:Title>Microsoft</b:Title>
+    <b:URL>https://apps.microsoft.com/detail/9WZDNCRFJ4Q7?hl=en-US&amp;gl=US</b:URL>
+    <b:RefOrder>1</b:RefOrder>
+  </b:Source>
+  <b:Source>
+    <b:Tag>htt</b:Tag>
+    <b:SourceType>InternetSite</b:SourceType>
+    <b:Guid>{DACEF762-45DE-49D1-AD31-08AEEBD18ADF}</b:Guid>
+    <b:URL>https://www.linkedin.com/help/linkedin/answer/a522619</b:URL>
+    <b:RefOrder>2</b:RefOrder>
+  </b:Source>
+  <b:Source>
+    <b:Tag>htt2</b:Tag>
+    <b:SourceType>InternetSite</b:SourceType>
+    <b:Guid>{E133B5AA-0251-4DA7-AC6B-C61836A8A1C0}</b:Guid>
+    <b:URL>https://www.linkedin.com/help/linkedin/answer/a522274</b:URL>
+    <b:RefOrder>3</b:RefOrder>
+  </b:Source>
+  <b:Source>
+    <b:Tag>Han</b:Tag>
+    <b:SourceType>InternetSite</b:SourceType>
+    <b:Guid>{98EF3A54-DBE6-4B37-8D4E-D1C822942D2C}</b:Guid>
+    <b:Title>TechTarget</b:Title>
+    <b:URL>https://www.techtarget.com/whatis/definition/LinkedIn#:~:text=LinkedIn%20is%20a%20social%20networking,they%20know%20and%20trust%20professionally.</b:URL>
+    <b:Author>
+      <b:Author>
+        <b:NameList>
+          <b:Person>
+            <b:Last>Hanna</b:Last>
+            <b:Middle>Terrell</b:Middle>
+            <b:First>Katie</b:First>
+          </b:Person>
+        </b:NameList>
+      </b:Author>
+    </b:Author>
+    <b:RefOrder>4</b:RefOrder>
+  </b:Source>
+  <b:Source>
+    <b:Tag>htt3</b:Tag>
+    <b:SourceType>InternetSite</b:SourceType>
+    <b:Guid>{FDEE6CC6-BD3C-437F-837D-E07E6CDE919E}</b:Guid>
+    <b:URL>https://thestrategystory.com/blog/linkedin-swot-analysis/#google_vignette</b:URL>
+    <b:RefOrder>5</b:RefOrder>
+  </b:Source>
+</b:Sources>
+</file>
+
+<file path=customXml/item3.xml><?xml version="1.0" encoding="utf-8"?>
 <ct:contentTypeSchema xmlns:ct="http://schemas.microsoft.com/office/2006/metadata/contentType" xmlns:ma="http://schemas.microsoft.com/office/2006/metadata/properties/metaAttributes" ct:_="" ma:_="" ma:contentTypeName="Document" ma:contentTypeID="0x010100FB85C3A51BD6B64086A5DCCD6FE635E7" ma:contentTypeVersion="15" ma:contentTypeDescription="Create a new document." ma:contentTypeScope="" ma:versionID="0d315aadc320321828e89a292bd59890">
   <xsd:schema xmlns:xsd="http://www.w3.org/2001/XMLSchema" xmlns:xs="http://www.w3.org/2001/XMLSchema" xmlns:p="http://schemas.microsoft.com/office/2006/metadata/properties" xmlns:ns3="dbddafd3-ae2b-4332-89d1-d6d75431c4bd" xmlns:ns4="06165113-51ba-497e-a687-bd11393fbbd9" targetNamespace="http://schemas.microsoft.com/office/2006/metadata/properties" ma:root="true" ma:fieldsID="d5acedc87966245012968876908e515b" ns3:_="" ns4:_="">
     <xsd:import namespace="dbddafd3-ae2b-4332-89d1-d6d75431c4bd"/>
@@ -5749,76 +5621,34 @@
 </ct:contentTypeSchema>
 </file>
 
-<file path=customXml/item3.xml><?xml version="1.0" encoding="utf-8"?>
-<b:Sources xmlns:b="http://schemas.openxmlformats.org/officeDocument/2006/bibliography" xmlns="http://schemas.openxmlformats.org/officeDocument/2006/bibliography" SelectedStyle="\IEEE2006OfficeOnline.xsl" StyleName="IEEE" Version="2006">
-  <b:Source>
-    <b:Tag>Mic</b:Tag>
-    <b:SourceType>InternetSite</b:SourceType>
-    <b:Guid>{D11C92B0-1E52-4A78-856E-8535EF768ED4}</b:Guid>
-    <b:Title>Microsoft</b:Title>
-    <b:URL>https://apps.microsoft.com/detail/9WZDNCRFJ4Q7?hl=en-US&amp;gl=US</b:URL>
-    <b:RefOrder>1</b:RefOrder>
-  </b:Source>
-  <b:Source>
-    <b:Tag>htt</b:Tag>
-    <b:SourceType>InternetSite</b:SourceType>
-    <b:Guid>{DACEF762-45DE-49D1-AD31-08AEEBD18ADF}</b:Guid>
-    <b:URL>https://www.linkedin.com/help/linkedin/answer/a522619</b:URL>
-    <b:RefOrder>2</b:RefOrder>
-  </b:Source>
-  <b:Source>
-    <b:Tag>htt2</b:Tag>
-    <b:SourceType>InternetSite</b:SourceType>
-    <b:Guid>{E133B5AA-0251-4DA7-AC6B-C61836A8A1C0}</b:Guid>
-    <b:URL>https://www.linkedin.com/help/linkedin/answer/a522274</b:URL>
-    <b:RefOrder>3</b:RefOrder>
-  </b:Source>
-  <b:Source>
-    <b:Tag>Han</b:Tag>
-    <b:SourceType>InternetSite</b:SourceType>
-    <b:Guid>{98EF3A54-DBE6-4B37-8D4E-D1C822942D2C}</b:Guid>
-    <b:Title>TechTarget</b:Title>
-    <b:URL>https://www.techtarget.com/whatis/definition/LinkedIn#:~:text=LinkedIn%20is%20a%20social%20networking,they%20know%20and%20trust%20professionally.</b:URL>
-    <b:Author>
-      <b:Author>
-        <b:NameList>
-          <b:Person>
-            <b:Last>Hanna</b:Last>
-            <b:Middle>Terrell</b:Middle>
-            <b:First>Katie</b:First>
-          </b:Person>
-        </b:NameList>
-      </b:Author>
-    </b:Author>
-    <b:RefOrder>4</b:RefOrder>
-  </b:Source>
-  <b:Source>
-    <b:Tag>htt3</b:Tag>
-    <b:SourceType>InternetSite</b:SourceType>
-    <b:Guid>{FDEE6CC6-BD3C-437F-837D-E07E6CDE919E}</b:Guid>
-    <b:URL>https://thestrategystory.com/blog/linkedin-swot-analysis/#google_vignette</b:URL>
-    <b:RefOrder>5</b:RefOrder>
-  </b:Source>
-</b:Sources>
-</file>
-
 <file path=customXml/item4.xml><?xml version="1.0" encoding="utf-8"?>
-<p:properties xmlns:p="http://schemas.microsoft.com/office/2006/metadata/properties" xmlns:xsi="http://www.w3.org/2001/XMLSchema-instance" xmlns:pc="http://schemas.microsoft.com/office/infopath/2007/PartnerControls">
-  <documentManagement>
-    <_activity xmlns="dbddafd3-ae2b-4332-89d1-d6d75431c4bd" xsi:nil="true"/>
-  </documentManagement>
-</p:properties>
+<?mso-contentType ?>
+<FormTemplates xmlns="http://schemas.microsoft.com/sharepoint/v3/contenttype/forms">
+  <Display>DocumentLibraryForm</Display>
+  <Edit>DocumentLibraryForm</Edit>
+  <New>DocumentLibraryForm</New>
+</FormTemplates>
 </file>
 
 <file path=customXml/itemProps1.xml><?xml version="1.0" encoding="utf-8"?>
-<ds:datastoreItem xmlns:ds="http://schemas.openxmlformats.org/officeDocument/2006/customXml" ds:itemID="{3702E41F-D9AB-4AF9-ABED-8D4233BBB8A3}">
+<ds:datastoreItem xmlns:ds="http://schemas.openxmlformats.org/officeDocument/2006/customXml" ds:itemID="{3D2B358F-AD8D-4CB5-B028-17EDA6030B73}">
   <ds:schemaRefs>
-    <ds:schemaRef ds:uri="http://schemas.microsoft.com/sharepoint/v3/contenttype/forms"/>
+    <ds:schemaRef ds:uri="http://schemas.microsoft.com/office/2006/metadata/properties"/>
+    <ds:schemaRef ds:uri="http://schemas.microsoft.com/office/infopath/2007/PartnerControls"/>
+    <ds:schemaRef ds:uri="dbddafd3-ae2b-4332-89d1-d6d75431c4bd"/>
   </ds:schemaRefs>
 </ds:datastoreItem>
 </file>
 
 <file path=customXml/itemProps2.xml><?xml version="1.0" encoding="utf-8"?>
+<ds:datastoreItem xmlns:ds="http://schemas.openxmlformats.org/officeDocument/2006/customXml" ds:itemID="{980B0613-2763-43B5-B30F-88E698963705}">
+  <ds:schemaRefs>
+    <ds:schemaRef ds:uri="http://schemas.openxmlformats.org/officeDocument/2006/bibliography"/>
+  </ds:schemaRefs>
+</ds:datastoreItem>
+</file>
+
+<file path=customXml/itemProps3.xml><?xml version="1.0" encoding="utf-8"?>
 <ds:datastoreItem xmlns:ds="http://schemas.openxmlformats.org/officeDocument/2006/customXml" ds:itemID="{81E87CF9-4F58-4AC7-9626-07D67E0053C2}">
   <ds:schemaRefs>
     <ds:schemaRef ds:uri="http://schemas.microsoft.com/office/2006/metadata/contentType"/>
@@ -5837,20 +5667,10 @@
 </ds:datastoreItem>
 </file>
 
-<file path=customXml/itemProps3.xml><?xml version="1.0" encoding="utf-8"?>
-<ds:datastoreItem xmlns:ds="http://schemas.openxmlformats.org/officeDocument/2006/customXml" ds:itemID="{980B0613-2763-43B5-B30F-88E698963705}">
+<file path=customXml/itemProps4.xml><?xml version="1.0" encoding="utf-8"?>
+<ds:datastoreItem xmlns:ds="http://schemas.openxmlformats.org/officeDocument/2006/customXml" ds:itemID="{3702E41F-D9AB-4AF9-ABED-8D4233BBB8A3}">
   <ds:schemaRefs>
-    <ds:schemaRef ds:uri="http://schemas.openxmlformats.org/officeDocument/2006/bibliography"/>
-  </ds:schemaRefs>
-</ds:datastoreItem>
-</file>
-
-<file path=customXml/itemProps4.xml><?xml version="1.0" encoding="utf-8"?>
-<ds:datastoreItem xmlns:ds="http://schemas.openxmlformats.org/officeDocument/2006/customXml" ds:itemID="{3D2B358F-AD8D-4CB5-B028-17EDA6030B73}">
-  <ds:schemaRefs>
-    <ds:schemaRef ds:uri="http://schemas.microsoft.com/office/2006/metadata/properties"/>
-    <ds:schemaRef ds:uri="http://schemas.microsoft.com/office/infopath/2007/PartnerControls"/>
-    <ds:schemaRef ds:uri="dbddafd3-ae2b-4332-89d1-d6d75431c4bd"/>
+    <ds:schemaRef ds:uri="http://schemas.microsoft.com/sharepoint/v3/contenttype/forms"/>
   </ds:schemaRefs>
 </ds:datastoreItem>
 </file>
</xml_diff>